<commit_message>
10 lessons templates created
</commit_message>
<xml_diff>
--- a/public/docs/01_Grammar_Images.docx
+++ b/public/docs/01_Grammar_Images.docx
@@ -3314,7 +3314,7 @@
                     </pic:cNvPicPr>
                   </pic:nvPicPr>
                   <pic:blipFill>
-                    <a:blip r:embed="rId4">
+                    <a:blip r:embed="rId5">
                       <a:extLst>
                         <a:ext uri="{28A0092B-C50C-407E-A947-70E740481C1C}">
                           <a14:useLocalDpi xmlns:a14="http://schemas.microsoft.com/office/drawing/2010/main" val="0"/>
@@ -3370,7 +3370,7 @@
                     </pic:cNvPicPr>
                   </pic:nvPicPr>
                   <pic:blipFill>
-                    <a:blip r:embed="rId5">
+                    <a:blip r:embed="rId6">
                       <a:extLst>
                         <a:ext uri="{28A0092B-C50C-407E-A947-70E740481C1C}">
                           <a14:useLocalDpi xmlns:a14="http://schemas.microsoft.com/office/drawing/2010/main" val="0"/>
@@ -3425,7 +3425,7 @@
                     </pic:cNvPicPr>
                   </pic:nvPicPr>
                   <pic:blipFill>
-                    <a:blip r:embed="rId6">
+                    <a:blip r:embed="rId7">
                       <a:extLst>
                         <a:ext uri="{28A0092B-C50C-407E-A947-70E740481C1C}">
                           <a14:useLocalDpi xmlns:a14="http://schemas.microsoft.com/office/drawing/2010/main" val="0"/>
@@ -3494,6 +3494,105 @@
       </w:r>
     </w:p>
     <w:p>
+      <w:r>
+        <w:drawing>
+          <wp:inline distT="0" distB="0" distL="0" distR="0" wp14:anchorId="2349F47C" wp14:editId="6734EBEC">
+            <wp:extent cx="4313294" cy="3246401"/>
+            <wp:effectExtent l="0" t="0" r="0" b="0"/>
+            <wp:docPr id="1101265213" name="Picture 1"/>
+            <wp:cNvGraphicFramePr>
+              <a:graphicFrameLocks xmlns:a="http://schemas.openxmlformats.org/drawingml/2006/main" noChangeAspect="1"/>
+            </wp:cNvGraphicFramePr>
+            <a:graphic xmlns:a="http://schemas.openxmlformats.org/drawingml/2006/main">
+              <a:graphicData uri="http://schemas.openxmlformats.org/drawingml/2006/picture">
+                <pic:pic xmlns:pic="http://schemas.openxmlformats.org/drawingml/2006/picture">
+                  <pic:nvPicPr>
+                    <pic:cNvPr id="1101265213" name=""/>
+                    <pic:cNvPicPr/>
+                  </pic:nvPicPr>
+                  <pic:blipFill>
+                    <a:blip r:embed="rId8"/>
+                    <a:stretch>
+                      <a:fillRect/>
+                    </a:stretch>
+                  </pic:blipFill>
+                  <pic:spPr>
+                    <a:xfrm>
+                      <a:off x="0" y="0"/>
+                      <a:ext cx="4313294" cy="3246401"/>
+                    </a:xfrm>
+                    <a:prstGeom prst="rect">
+                      <a:avLst/>
+                    </a:prstGeom>
+                  </pic:spPr>
+                </pic:pic>
+              </a:graphicData>
+            </a:graphic>
+          </wp:inline>
+        </w:drawing>
+      </w:r>
+    </w:p>
+    <w:p/>
+    <w:p/>
+    <w:p>
+      <w:pPr>
+        <w:rPr>
+          <w:lang w:val="uk-UA"/>
+        </w:rPr>
+      </w:pPr>
+      <w:r>
+        <w:rPr>
+          <w:noProof/>
+        </w:rPr>
+        <w:drawing>
+          <wp:inline distT="0" distB="0" distL="0" distR="0" wp14:anchorId="51A9A945" wp14:editId="29AB6E5E">
+            <wp:extent cx="3602355" cy="1884045"/>
+            <wp:effectExtent l="0" t="0" r="0" b="1905"/>
+            <wp:docPr id="822198939" name="Picture 2" descr="A group of orange and white rectangular objects with text&#10;&#10;AI-generated content may be incorrect."/>
+            <wp:cNvGraphicFramePr>
+              <a:graphicFrameLocks xmlns:a="http://schemas.openxmlformats.org/drawingml/2006/main" noChangeAspect="1"/>
+            </wp:cNvGraphicFramePr>
+            <a:graphic xmlns:a="http://schemas.openxmlformats.org/drawingml/2006/main">
+              <a:graphicData uri="http://schemas.openxmlformats.org/drawingml/2006/picture">
+                <pic:pic xmlns:pic="http://schemas.openxmlformats.org/drawingml/2006/picture">
+                  <pic:nvPicPr>
+                    <pic:cNvPr id="822198939" name="Picture 2" descr="A group of orange and white rectangular objects with text&#10;&#10;AI-generated content may be incorrect."/>
+                    <pic:cNvPicPr>
+                      <a:picLocks noChangeAspect="1" noChangeArrowheads="1"/>
+                    </pic:cNvPicPr>
+                  </pic:nvPicPr>
+                  <pic:blipFill>
+                    <a:blip r:embed="rId9">
+                      <a:extLst>
+                        <a:ext uri="{28A0092B-C50C-407E-A947-70E740481C1C}">
+                          <a14:useLocalDpi xmlns:a14="http://schemas.microsoft.com/office/drawing/2010/main" val="0"/>
+                        </a:ext>
+                      </a:extLst>
+                    </a:blip>
+                    <a:srcRect/>
+                    <a:stretch>
+                      <a:fillRect/>
+                    </a:stretch>
+                  </pic:blipFill>
+                  <pic:spPr bwMode="auto">
+                    <a:xfrm>
+                      <a:off x="0" y="0"/>
+                      <a:ext cx="3602355" cy="1884045"/>
+                    </a:xfrm>
+                    <a:prstGeom prst="rect">
+                      <a:avLst/>
+                    </a:prstGeom>
+                    <a:noFill/>
+                    <a:ln>
+                      <a:noFill/>
+                    </a:ln>
+                  </pic:spPr>
+                </pic:pic>
+              </a:graphicData>
+            </a:graphic>
+          </wp:inline>
+        </w:drawing>
+      </w:r>
       <w:r>
         <w:br w:type="page"/>
       </w:r>
@@ -5707,4 +5806,16 @@
     </a:ext>
   </a:extLst>
 </a:theme>
+</file>
+
+<file path=customXml/item1.xml><?xml version="1.0" encoding="utf-8"?>
+<b:Sources xmlns:b="http://schemas.openxmlformats.org/officeDocument/2006/bibliography" xmlns="http://schemas.openxmlformats.org/officeDocument/2006/bibliography" SelectedStyle="\APASixthEditionOfficeOnline.xsl" StyleName="APA" Version="6"/>
+</file>
+
+<file path=customXml/itemProps1.xml><?xml version="1.0" encoding="utf-8"?>
+<ds:datastoreItem xmlns:ds="http://schemas.openxmlformats.org/officeDocument/2006/customXml" ds:itemID="{242FE085-C4D0-4F06-A963-7628D29CF6D4}">
+  <ds:schemaRefs>
+    <ds:schemaRef ds:uri="http://schemas.openxmlformats.org/officeDocument/2006/bibliography"/>
+  </ds:schemaRefs>
+</ds:datastoreItem>
 </file>
</xml_diff>